<commit_message>
specification fixed and updated with a dictionary
</commit_message>
<xml_diff>
--- a/Követelményspecifikáció.docx
+++ b/Követelményspecifikáció.docx
@@ -28,31 +28,13 @@
           <w:szCs w:val="24"/>
         </w:rPr>
       </w:pPr>
-      <w:proofErr w:type="spellStart"/>
       <w:r>
         <w:rPr>
           <w:sz w:val="24"/>
           <w:szCs w:val="24"/>
         </w:rPr>
-        <w:t>Wikipedia-követő</w:t>
-      </w:r>
-      <w:proofErr w:type="spellEnd"/>
-      <w:r>
-        <w:rPr>
-          <w:sz w:val="24"/>
-          <w:szCs w:val="24"/>
-        </w:rPr>
-        <w:t xml:space="preserve"> alkalmazás fejlesztése </w:t>
-      </w:r>
-      <w:proofErr w:type="spellStart"/>
-      <w:r>
-        <w:rPr>
-          <w:sz w:val="24"/>
-          <w:szCs w:val="24"/>
-        </w:rPr>
-        <w:t>desktopra</w:t>
-      </w:r>
-      <w:proofErr w:type="spellEnd"/>
+        <w:t>Wikipedia-követő alkalmazás fejlesztése desktopra</w:t>
+      </w:r>
     </w:p>
     <w:p>
       <w:pPr>
@@ -98,31 +80,13 @@
     </w:p>
     <w:p>
       <w:pPr>
+        <w:spacing w:line="360" w:lineRule="auto"/>
         <w:ind w:firstLine="284"/>
         <w:jc w:val="both"/>
       </w:pPr>
       <w:r>
-        <w:t xml:space="preserve">Az elkészítendő szoftver egy asztali alkalmazás, amelynek segítségével a felhasználók feliratkozhatnak egy </w:t>
-      </w:r>
-      <w:proofErr w:type="spellStart"/>
-      <w:r>
-        <w:t>wikipedia</w:t>
-      </w:r>
-      <w:proofErr w:type="spellEnd"/>
-      <w:r>
-        <w:t xml:space="preserve"> szócikkre és e</w:t>
-      </w:r>
-      <w:r>
-        <w:t>-</w:t>
-      </w:r>
-      <w:r>
-        <w:t xml:space="preserve">mail értesítést kaphatnak, ha a cikk tartalma megváltozik. </w:t>
-      </w:r>
-    </w:p>
-    <w:p>
-      <w:pPr>
-        <w:jc w:val="both"/>
-      </w:pPr>
+        <w:t>A feladat egy olyan alkalmazás létrehozása, melynek segítségével a felhasználók feliratkozhatnak egy-egy wikipédia szócikkre és email értesítést kaphatnak, ha a cikk tartalma megváltozik. Állítható paraméterek: a frissítési gyakoriság és az "érzékenység" (mekkora módosítás számít relevánsnak). Egy felhasználó legfeljebb 5 szóra iratkozhat fel és legfeljebb napi egy frissítést kérhetnek, de a rendszergazda-jogosultságú felhasználók megnövelhetik ezeket a limiteket egy-egy felhasználó esetében.</w:t>
+      </w:r>
     </w:p>
     <w:p>
       <w:pPr>
@@ -160,11 +124,9 @@
             <w:tcW w:w="3005" w:type="dxa"/>
           </w:tcPr>
           <w:p>
-            <w:proofErr w:type="spellStart"/>
             <w:r>
               <w:t>Neptun-kód</w:t>
             </w:r>
-            <w:proofErr w:type="spellEnd"/>
           </w:p>
         </w:tc>
         <w:tc>
@@ -261,15 +223,7 @@
         <w:jc w:val="both"/>
       </w:pPr>
       <w:r>
-        <w:t xml:space="preserve">A projekt során célunk egy olyan alkalmazás készítése, amely képes egy felhasználót e-mail-ben értesíteni, amennyiben egy olyan </w:t>
-      </w:r>
-      <w:proofErr w:type="spellStart"/>
-      <w:r>
-        <w:t>wikipedia</w:t>
-      </w:r>
-      <w:proofErr w:type="spellEnd"/>
-      <w:r>
-        <w:t xml:space="preserve"> szócikk megváltozik, amelyre előzetesen feliratkozott. A felhasználók jogosultság szerint két csoportba oszthatók: egyszerű felhasználó és rendszergazda. </w:t>
+        <w:t xml:space="preserve">A projekt során célunk egy olyan alkalmazás készítése, amely képes egy felhasználót e-mail-ben értesíteni, amennyiben egy olyan wikipedia szócikk megváltozik, amelyre előzetesen feliratkozott. A felhasználók jogosultság szerint két csoportba oszthatók: egyszerű felhasználó és rendszergazda. </w:t>
       </w:r>
       <w:r>
         <w:t>Egy felhasználó bármely jogosultsági csoportba tartozik, képes a frissítési gyakoriságot és egy úgynevezett érzékenységi paramétert beállítani, azonban e</w:t>
@@ -330,15 +284,14 @@
         <w:t xml:space="preserve"> </w:t>
       </w:r>
       <w:r>
-        <w:t xml:space="preserve">egy </w:t>
-      </w:r>
-      <w:proofErr w:type="spellStart"/>
-      <w:r>
-        <w:t>Wikipedia</w:t>
-      </w:r>
-      <w:proofErr w:type="spellEnd"/>
-      <w:r>
-        <w:t xml:space="preserve"> honlap címének megadásával, a feliratkozott oldalak megjelenítésére, és leiratkozásra is. A rendszergazda ezen felül képes a regisztrált felhasználók megjelenítésére, egy adott</w:t>
+        <w:t>egy Wikipedia</w:t>
+      </w:r>
+      <w:r>
+        <w:t xml:space="preserve"> honlap címének megadásával, a feliratkozott oldalak </w:t>
+      </w:r>
+      <w:r>
+        <w:lastRenderedPageBreak/>
+        <w:t>megjelenítésére, és leiratkozásra is. A rendszergazda ezen felül képes a regisztrált felhasználók megjelenítésére, egy adott</w:t>
       </w:r>
       <w:r>
         <w:t xml:space="preserve"> felhasználónál a frissítési gyakoriság és az érzékenység átállítására</w:t>
@@ -352,59 +305,29 @@
       <w:r>
         <w:t xml:space="preserve">Amennyiben egy olyan </w:t>
       </w:r>
-      <w:proofErr w:type="spellStart"/>
       <w:r>
         <w:t>Wi</w:t>
       </w:r>
       <w:r>
-        <w:t>kipedia</w:t>
-      </w:r>
-      <w:proofErr w:type="spellEnd"/>
+        <w:t xml:space="preserve">kipedia </w:t>
+      </w:r>
+      <w:r>
+        <w:t>szócikk</w:t>
+      </w:r>
+      <w:r>
+        <w:t xml:space="preserve"> -amire több, mint egy felhasználó feliratkozott- megváltozik</w:t>
+      </w:r>
+      <w:r>
+        <w:t>,</w:t>
+      </w:r>
       <w:r>
         <w:t xml:space="preserve"> </w:t>
       </w:r>
       <w:r>
-        <w:lastRenderedPageBreak/>
-        <w:t>szócikk</w:t>
-      </w:r>
-      <w:r>
-        <w:t xml:space="preserve"> </w:t>
-      </w:r>
-      <w:proofErr w:type="spellStart"/>
-      <w:r>
-        <w:t>-amire</w:t>
-      </w:r>
-      <w:proofErr w:type="spellEnd"/>
-      <w:r>
-        <w:t xml:space="preserve"> több, mint egy felhasználó feliratkozott- megváltozik</w:t>
-      </w:r>
-      <w:r>
-        <w:t>,</w:t>
-      </w:r>
-      <w:r>
-        <w:t xml:space="preserve"> </w:t>
-      </w:r>
-      <w:r>
         <w:t>és megváltozása átlépi a „érzékenységi küszöböt”, a program értesítést küld a</w:t>
       </w:r>
       <w:r>
-        <w:t xml:space="preserve"> feliratkozott </w:t>
-      </w:r>
-      <w:proofErr w:type="gramStart"/>
-      <w:r>
-        <w:t>felhasználó(</w:t>
-      </w:r>
-      <w:proofErr w:type="gramEnd"/>
-      <w:r>
-        <w:t>k)</w:t>
-      </w:r>
-      <w:proofErr w:type="spellStart"/>
-      <w:r>
-        <w:t>nak</w:t>
-      </w:r>
-      <w:proofErr w:type="spellEnd"/>
-      <w:r>
-        <w:t xml:space="preserve"> arra az e-mail címre, amely a felhasználóhoz tartozik</w:t>
+        <w:t xml:space="preserve"> feliratkozott felhasználó(k)nak arra az e-mail címre, amely a felhasználóhoz tartozik</w:t>
       </w:r>
       <w:r>
         <w:t xml:space="preserve">. </w:t>
@@ -417,13 +340,8 @@
       <w:pPr>
         <w:pStyle w:val="Heading2"/>
       </w:pPr>
-      <w:proofErr w:type="spellStart"/>
-      <w:r>
-        <w:t>Use-case</w:t>
-      </w:r>
-      <w:proofErr w:type="spellEnd"/>
-      <w:r>
-        <w:t xml:space="preserve"> diagram</w:t>
+      <w:r>
+        <w:t>Use-case diagram</w:t>
       </w:r>
     </w:p>
     <w:p/>
@@ -478,178 +396,216 @@
           </wp:inline>
         </w:drawing>
       </w:r>
+    </w:p>
+    <w:p>
+      <w:pPr>
+        <w:pStyle w:val="Heading1"/>
+        <w:spacing w:after="100" w:afterAutospacing="1"/>
+      </w:pPr>
+      <w:r>
+        <w:t>Technikai paraméterek</w:t>
+      </w:r>
+    </w:p>
+    <w:p>
+      <w:pPr>
+        <w:spacing w:after="0" w:line="360" w:lineRule="auto"/>
+        <w:jc w:val="both"/>
+      </w:pPr>
+      <w:r>
+        <w:t xml:space="preserve">Az alkalmazást C# nyelven </w:t>
+      </w:r>
+      <w:r>
+        <w:t xml:space="preserve">a </w:t>
+      </w:r>
+      <w:r>
+        <w:t>.N</w:t>
+      </w:r>
+      <w:r>
+        <w:t>ET</w:t>
+      </w:r>
+      <w:r>
+        <w:t xml:space="preserve"> keretrendszer segítségével valósítjuk meg</w:t>
+      </w:r>
+      <w:r>
+        <w:t xml:space="preserve"> Microsoft Visual Studio 2015-ös verziójú fejlesztőkörnyezetet használva</w:t>
+      </w:r>
+      <w:r>
+        <w:t>, így a futtató számítógépnek előre telepített .NET keretrendszerrel kell rendelkeznie</w:t>
+      </w:r>
+      <w:r>
+        <w:t xml:space="preserve">. </w:t>
+      </w:r>
+      <w:r>
+        <w:t>Az előző ábrán látható use-case-ek Windows Formokon keresztül vihetők véghez</w:t>
+      </w:r>
+      <w:r>
+        <w:t xml:space="preserve"> és a fő Form lekicsinyítésekor a háttérben fut. </w:t>
+      </w:r>
+      <w:r>
+        <w:t xml:space="preserve">Az implementálandó szoftver </w:t>
+      </w:r>
+      <w:r>
+        <w:t>a</w:t>
+      </w:r>
+      <w:r>
+        <w:t xml:space="preserve"> futtatáshoz szükséges </w:t>
+      </w:r>
+      <w:r>
+        <w:t>adatokat</w:t>
+      </w:r>
+      <w:r>
+        <w:t xml:space="preserve">, </w:t>
+      </w:r>
+      <w:r>
+        <w:t xml:space="preserve">egy </w:t>
+      </w:r>
+      <w:r>
+        <w:t>helyi</w:t>
+      </w:r>
+      <w:r>
+        <w:t xml:space="preserve"> adatbázisban tárolja</w:t>
+      </w:r>
+      <w:r>
+        <w:t xml:space="preserve"> </w:t>
+      </w:r>
+      <w:r>
+        <w:t xml:space="preserve">(felhasználónév, </w:t>
+      </w:r>
+      <w:r>
+        <w:t xml:space="preserve">e-mail cím, </w:t>
+      </w:r>
+      <w:r>
+        <w:t xml:space="preserve">jelszó, jogosultság, feliratkozott oldalak utolsó lekérdezés ideje, stb). </w:t>
+      </w:r>
+      <w:r>
+        <w:t xml:space="preserve">A lekérdezésekhez és az oldalak megváltozásának a detektálásához a MediaWiki API-t használjuk, ami egy olyan webszolgáltatás, </w:t>
+      </w:r>
+      <w:r>
+        <w:lastRenderedPageBreak/>
+        <w:t>amivel különböző lekérések intézhetők a Wikipedia felé (korábbi verziók lekérdezése, egy oldal</w:t>
+      </w:r>
+      <w:r>
+        <w:t xml:space="preserve"> </w:t>
+      </w:r>
+      <w:r>
+        <w:t>utolsó módosítás</w:t>
+      </w:r>
+      <w:r>
+        <w:t>ának</w:t>
+      </w:r>
+      <w:r>
+        <w:t xml:space="preserve"> dátuma, stb.). </w:t>
+      </w:r>
+    </w:p>
+    <w:p>
+      <w:pPr>
+        <w:spacing w:after="0" w:line="360" w:lineRule="auto"/>
+        <w:jc w:val="both"/>
+      </w:pPr>
+    </w:p>
+    <w:p>
+      <w:pPr>
+        <w:pStyle w:val="Heading1"/>
+        <w:spacing w:after="360"/>
+      </w:pPr>
+      <w:r>
+        <w:t>Szótár</w:t>
+      </w:r>
+    </w:p>
+    <w:p>
+      <w:pPr>
+        <w:jc w:val="both"/>
+      </w:pPr>
+      <w:r>
+        <w:rPr>
+          <w:b/>
+        </w:rPr>
+        <w:t>Wikipedia oldal</w:t>
+      </w:r>
+      <w:r>
+        <w:t xml:space="preserve">: </w:t>
+      </w:r>
+      <w:r>
+        <w:t>Egy olyan szócikk, ami a w</w:t>
+      </w:r>
+      <w:r>
+        <w:t>ikipedia.org domain n</w:t>
+      </w:r>
+      <w:r>
+        <w:t xml:space="preserve">év alá </w:t>
+      </w:r>
+      <w:r>
+        <w:t xml:space="preserve">tartozik (például: </w:t>
+      </w:r>
+      <w:r>
+        <w:rPr>
+          <w:i/>
+        </w:rPr>
+        <w:t>https://en.wikipedia.org/wiki/User:Szarch_hf</w:t>
+      </w:r>
+      <w:r>
+        <w:t>)</w:t>
+      </w:r>
+      <w:r>
+        <w:t>.</w:t>
+      </w:r>
+    </w:p>
+    <w:p>
+      <w:pPr>
+        <w:spacing w:line="360" w:lineRule="auto"/>
+        <w:jc w:val="both"/>
+      </w:pPr>
+      <w:r>
+        <w:rPr>
+          <w:b/>
+        </w:rPr>
+        <w:t xml:space="preserve">Feliratkozás egy oldalra: </w:t>
+      </w:r>
+      <w:r>
+        <w:t>Wikipedia szócikk</w:t>
+      </w:r>
+      <w:r>
+        <w:t xml:space="preserve"> hozzárendelése a feliratkozó felhasználóhoz. </w:t>
+      </w:r>
+      <w:r>
+        <w:t xml:space="preserve">Az e-mail értesítések a szócikk megváltozásakor, de a feliratkozáskor meghatározott paraméterek függvényében kerülnek kiküldésre a felhasználóhoz tartozó e-mail címre. </w:t>
+      </w:r>
+    </w:p>
+    <w:p>
+      <w:pPr>
+        <w:jc w:val="both"/>
+      </w:pPr>
+      <w:r>
+        <w:rPr>
+          <w:b/>
+        </w:rPr>
+        <w:t xml:space="preserve">Leiratkozás egy oldalról: </w:t>
+      </w:r>
+      <w:r>
+        <w:t>Feliratkozás megszüntetése</w:t>
+      </w:r>
+      <w:r>
+        <w:t>, azaz egy felhasználóhoz rendelt wikipedia szócikk megváltozásához rendelt értesítés küldésének eltörlése</w:t>
+      </w:r>
+      <w:r>
+        <w:t xml:space="preserve">. </w:t>
+      </w:r>
+    </w:p>
+    <w:p>
+      <w:pPr>
+        <w:jc w:val="both"/>
+      </w:pPr>
+      <w:r>
+        <w:rPr>
+          <w:b/>
+        </w:rPr>
+        <w:t xml:space="preserve">Érzékenység: </w:t>
+      </w:r>
+      <w:r>
+        <w:t xml:space="preserve">Annak meghatározásan, hogy egy adott wikipedia szócikk hány betűjének megváltozása generál egy eseményt. </w:t>
+      </w:r>
       <w:bookmarkStart w:id="0" w:name="_GoBack"/>
       <w:bookmarkEnd w:id="0"/>
-    </w:p>
-    <w:p>
-      <w:pPr>
-        <w:pStyle w:val="Heading1"/>
-        <w:spacing w:after="100" w:afterAutospacing="1"/>
-      </w:pPr>
-      <w:r>
-        <w:t>Technikai paraméterek</w:t>
-      </w:r>
-    </w:p>
-    <w:p>
-      <w:pPr>
-        <w:spacing w:after="0" w:line="360" w:lineRule="auto"/>
-        <w:jc w:val="both"/>
-      </w:pPr>
-      <w:r>
-        <w:t xml:space="preserve">Az alkalmazást C# nyelven </w:t>
-      </w:r>
-      <w:proofErr w:type="gramStart"/>
-      <w:r>
-        <w:t xml:space="preserve">a </w:t>
-      </w:r>
-      <w:r>
-        <w:t>.N</w:t>
-      </w:r>
-      <w:r>
-        <w:t>ET</w:t>
-      </w:r>
-      <w:proofErr w:type="gramEnd"/>
-      <w:r>
-        <w:t xml:space="preserve"> keretrendszer segítségével valósítjuk meg</w:t>
-      </w:r>
-      <w:r>
-        <w:t xml:space="preserve"> Microsoft Visual </w:t>
-      </w:r>
-      <w:proofErr w:type="spellStart"/>
-      <w:r>
-        <w:t>Studio</w:t>
-      </w:r>
-      <w:proofErr w:type="spellEnd"/>
-      <w:r>
-        <w:t xml:space="preserve"> 2015-ös verziójú fejlesztőkörnyezetet használva</w:t>
-      </w:r>
-      <w:r>
-        <w:t>, így a futtató számítógépnek előre telepített .NET keretrendszerrel kell rendelkeznie</w:t>
-      </w:r>
-      <w:r>
-        <w:t xml:space="preserve">. </w:t>
-      </w:r>
-      <w:r>
-        <w:t xml:space="preserve">Az előző ábrán látható </w:t>
-      </w:r>
-      <w:proofErr w:type="spellStart"/>
-      <w:r>
-        <w:t>use-case-ek</w:t>
-      </w:r>
-      <w:proofErr w:type="spellEnd"/>
-      <w:r>
-        <w:t xml:space="preserve"> Windows </w:t>
-      </w:r>
-      <w:proofErr w:type="spellStart"/>
-      <w:r>
-        <w:t>Formokon</w:t>
-      </w:r>
-      <w:proofErr w:type="spellEnd"/>
-      <w:r>
-        <w:t xml:space="preserve"> keresztül vihetők véghez</w:t>
-      </w:r>
-      <w:r>
-        <w:t xml:space="preserve"> és a fő </w:t>
-      </w:r>
-      <w:proofErr w:type="spellStart"/>
-      <w:r>
-        <w:t>Form</w:t>
-      </w:r>
-      <w:proofErr w:type="spellEnd"/>
-      <w:r>
-        <w:t xml:space="preserve"> lekicsinyítésekor a háttérben fut. </w:t>
-      </w:r>
-      <w:r>
-        <w:t xml:space="preserve">Az implementálandó szoftver </w:t>
-      </w:r>
-      <w:r>
-        <w:t>a</w:t>
-      </w:r>
-      <w:r>
-        <w:t xml:space="preserve"> futtatáshoz szükséges </w:t>
-      </w:r>
-      <w:r>
-        <w:t>adatokat</w:t>
-      </w:r>
-      <w:r>
-        <w:t xml:space="preserve">, </w:t>
-      </w:r>
-      <w:r>
-        <w:t xml:space="preserve">egy </w:t>
-      </w:r>
-      <w:r>
-        <w:t>helyi</w:t>
-      </w:r>
-      <w:r>
-        <w:t xml:space="preserve"> adatbázisban tárolja</w:t>
-      </w:r>
-      <w:r>
-        <w:t xml:space="preserve"> </w:t>
-      </w:r>
-      <w:r>
-        <w:t xml:space="preserve">(felhasználónév, </w:t>
-      </w:r>
-      <w:r>
-        <w:t xml:space="preserve">e-mail cím, </w:t>
-      </w:r>
-      <w:r>
-        <w:t xml:space="preserve">jelszó, jogosultság, feliratkozott oldalak utolsó lekérdezés ideje, </w:t>
-      </w:r>
-      <w:proofErr w:type="spellStart"/>
-      <w:r>
-        <w:t>stb</w:t>
-      </w:r>
-      <w:proofErr w:type="spellEnd"/>
-      <w:r>
-        <w:t xml:space="preserve">). </w:t>
-      </w:r>
-      <w:r>
-        <w:t xml:space="preserve">A lekérdezésekhez és az oldalak megváltozásának a detektálásához a </w:t>
-      </w:r>
-      <w:proofErr w:type="spellStart"/>
-      <w:r>
-        <w:t>MediaWiki</w:t>
-      </w:r>
-      <w:proofErr w:type="spellEnd"/>
-      <w:r>
-        <w:t xml:space="preserve"> </w:t>
-      </w:r>
-      <w:proofErr w:type="spellStart"/>
-      <w:r>
-        <w:t>API-t</w:t>
-      </w:r>
-      <w:proofErr w:type="spellEnd"/>
-      <w:r>
-        <w:t xml:space="preserve"> használjuk, ami egy olyan </w:t>
-      </w:r>
-      <w:proofErr w:type="spellStart"/>
-      <w:r>
-        <w:t>webszolgáltatás</w:t>
-      </w:r>
-      <w:proofErr w:type="spellEnd"/>
-      <w:r>
-        <w:t xml:space="preserve">, amivel különböző lekérések intézhetők a </w:t>
-      </w:r>
-      <w:proofErr w:type="spellStart"/>
-      <w:r>
-        <w:t>Wikipedia</w:t>
-      </w:r>
-      <w:proofErr w:type="spellEnd"/>
-      <w:r>
-        <w:t xml:space="preserve"> felé (korábbi verziók lekérdezése, egy oldal</w:t>
-      </w:r>
-      <w:r>
-        <w:t xml:space="preserve"> </w:t>
-      </w:r>
-      <w:r>
-        <w:t>utolsó módosítás</w:t>
-      </w:r>
-      <w:r>
-        <w:t>ának</w:t>
-      </w:r>
-      <w:r>
-        <w:t xml:space="preserve"> dátuma, stb.). </w:t>
-      </w:r>
     </w:p>
     <w:sectPr>
       <w:pgSz w:w="11906" w:h="16838"/>
@@ -1446,7 +1402,7 @@
 </file>
 
 <file path=customXml/itemProps1.xml><?xml version="1.0" encoding="utf-8"?>
-<ds:datastoreItem xmlns:ds="http://schemas.openxmlformats.org/officeDocument/2006/customXml" ds:itemID="{F7CEE327-499A-47B2-A932-CEEF7DAFCE1B}">
+<ds:datastoreItem xmlns:ds="http://schemas.openxmlformats.org/officeDocument/2006/customXml" ds:itemID="{D77C1A5C-610A-4009-8FBC-0ECB4ED2E3B1}">
   <ds:schemaRefs>
     <ds:schemaRef ds:uri="http://schemas.openxmlformats.org/officeDocument/2006/bibliography"/>
   </ds:schemaRefs>

</xml_diff>

<commit_message>
Meggvalósitás rész frissítése a dokumentációban
</commit_message>
<xml_diff>
--- a/Követelményspecifikáció.docx
+++ b/Követelményspecifikáció.docx
@@ -85,11 +85,13 @@
       </w:pPr>
       <w:bookmarkStart w:id="0" w:name="_Toc498855575"/>
       <w:bookmarkStart w:id="1" w:name="_Toc498855699"/>
+      <w:bookmarkStart w:id="2" w:name="_Toc498866587"/>
       <w:r>
         <w:t>Feladatkiírás</w:t>
       </w:r>
       <w:bookmarkEnd w:id="0"/>
       <w:bookmarkEnd w:id="1"/>
+      <w:bookmarkEnd w:id="2"/>
     </w:p>
     <w:p>
       <w:pPr>
@@ -113,13 +115,15 @@
       <w:pPr>
         <w:pStyle w:val="Cmsor1"/>
       </w:pPr>
-      <w:bookmarkStart w:id="2" w:name="_Toc498855576"/>
-      <w:bookmarkStart w:id="3" w:name="_Toc498855700"/>
+      <w:bookmarkStart w:id="3" w:name="_Toc498855576"/>
+      <w:bookmarkStart w:id="4" w:name="_Toc498855700"/>
+      <w:bookmarkStart w:id="5" w:name="_Toc498866588"/>
       <w:r>
         <w:t>A fejlesztői csapat</w:t>
       </w:r>
-      <w:bookmarkEnd w:id="2"/>
       <w:bookmarkEnd w:id="3"/>
+      <w:bookmarkEnd w:id="4"/>
+      <w:bookmarkEnd w:id="5"/>
     </w:p>
     <w:p/>
     <w:tbl>
@@ -237,13 +241,15 @@
         <w:pStyle w:val="Cmsor1"/>
         <w:spacing w:after="100" w:afterAutospacing="1"/>
       </w:pPr>
-      <w:bookmarkStart w:id="4" w:name="_Toc498855577"/>
-      <w:bookmarkStart w:id="5" w:name="_Toc498855701"/>
+      <w:bookmarkStart w:id="6" w:name="_Toc498855577"/>
+      <w:bookmarkStart w:id="7" w:name="_Toc498855701"/>
+      <w:bookmarkStart w:id="8" w:name="_Toc498866589"/>
       <w:r>
         <w:t>Részletes feladatleírás</w:t>
       </w:r>
-      <w:bookmarkEnd w:id="4"/>
-      <w:bookmarkEnd w:id="5"/>
+      <w:bookmarkEnd w:id="6"/>
+      <w:bookmarkEnd w:id="7"/>
+      <w:bookmarkEnd w:id="8"/>
     </w:p>
     <w:p>
       <w:pPr>
@@ -385,8 +391,9 @@
       <w:pPr>
         <w:pStyle w:val="Cmsor2"/>
       </w:pPr>
-      <w:bookmarkStart w:id="6" w:name="_Toc498855578"/>
-      <w:bookmarkStart w:id="7" w:name="_Toc498855702"/>
+      <w:bookmarkStart w:id="9" w:name="_Toc498855578"/>
+      <w:bookmarkStart w:id="10" w:name="_Toc498855702"/>
+      <w:bookmarkStart w:id="11" w:name="_Toc498866590"/>
       <w:proofErr w:type="spellStart"/>
       <w:r>
         <w:t>Use-case</w:t>
@@ -395,8 +402,9 @@
       <w:r>
         <w:t xml:space="preserve"> diagram</w:t>
       </w:r>
-      <w:bookmarkEnd w:id="6"/>
-      <w:bookmarkEnd w:id="7"/>
+      <w:bookmarkEnd w:id="9"/>
+      <w:bookmarkEnd w:id="10"/>
+      <w:bookmarkEnd w:id="11"/>
     </w:p>
     <w:p/>
     <w:p>
@@ -456,13 +464,15 @@
         <w:pStyle w:val="Cmsor1"/>
         <w:spacing w:after="100" w:afterAutospacing="1"/>
       </w:pPr>
-      <w:bookmarkStart w:id="8" w:name="_Toc498855579"/>
-      <w:bookmarkStart w:id="9" w:name="_Toc498855703"/>
+      <w:bookmarkStart w:id="12" w:name="_Toc498855579"/>
+      <w:bookmarkStart w:id="13" w:name="_Toc498855703"/>
+      <w:bookmarkStart w:id="14" w:name="_Toc498866591"/>
       <w:r>
         <w:t>Technikai paraméterek</w:t>
       </w:r>
-      <w:bookmarkEnd w:id="8"/>
-      <w:bookmarkEnd w:id="9"/>
+      <w:bookmarkEnd w:id="12"/>
+      <w:bookmarkEnd w:id="13"/>
+      <w:bookmarkEnd w:id="14"/>
     </w:p>
     <w:p>
       <w:pPr>
@@ -622,13 +632,15 @@
         <w:pStyle w:val="Cmsor1"/>
         <w:spacing w:after="360"/>
       </w:pPr>
-      <w:bookmarkStart w:id="10" w:name="_Toc498855580"/>
-      <w:bookmarkStart w:id="11" w:name="_Toc498855704"/>
+      <w:bookmarkStart w:id="15" w:name="_Toc498855580"/>
+      <w:bookmarkStart w:id="16" w:name="_Toc498855704"/>
+      <w:bookmarkStart w:id="17" w:name="_Toc498866592"/>
       <w:r>
         <w:t>Szótár</w:t>
       </w:r>
-      <w:bookmarkEnd w:id="10"/>
-      <w:bookmarkEnd w:id="11"/>
+      <w:bookmarkEnd w:id="15"/>
+      <w:bookmarkEnd w:id="16"/>
+      <w:bookmarkEnd w:id="17"/>
     </w:p>
     <w:p>
       <w:pPr>
@@ -757,14 +769,16 @@
         <w:pStyle w:val="Cmsor1"/>
         <w:jc w:val="center"/>
       </w:pPr>
-      <w:bookmarkStart w:id="12" w:name="_Toc498855581"/>
-      <w:bookmarkStart w:id="13" w:name="_Toc498855705"/>
+      <w:bookmarkStart w:id="18" w:name="_Toc498855581"/>
+      <w:bookmarkStart w:id="19" w:name="_Toc498855705"/>
+      <w:bookmarkStart w:id="20" w:name="_Toc498866593"/>
       <w:r>
         <w:lastRenderedPageBreak/>
         <w:t>Rendszerterv</w:t>
       </w:r>
-      <w:bookmarkEnd w:id="12"/>
-      <w:bookmarkEnd w:id="13"/>
+      <w:bookmarkEnd w:id="18"/>
+      <w:bookmarkEnd w:id="19"/>
+      <w:bookmarkEnd w:id="20"/>
     </w:p>
     <w:p/>
     <w:p/>
@@ -916,6 +930,10 @@
         <w:p>
           <w:pPr>
             <w:pStyle w:val="Tartalomjegyzkcmsora"/>
+            <w:rPr>
+              <w:rFonts w:eastAsiaTheme="minorEastAsia"/>
+              <w:noProof/>
+            </w:rPr>
           </w:pPr>
           <w:r>
             <w:t>Tartalom</w:t>
@@ -942,7 +960,7 @@
               <w:lang w:eastAsia="hu-HU"/>
             </w:rPr>
           </w:pPr>
-          <w:hyperlink w:anchor="_Toc498855706" w:history="1">
+          <w:hyperlink w:anchor="_Toc498866594" w:history="1">
             <w:r>
               <w:rPr>
                 <w:rStyle w:val="Hiperhivatkozs"/>
@@ -969,7 +987,7 @@
                 <w:noProof/>
                 <w:webHidden/>
               </w:rPr>
-              <w:instrText xml:space="preserve"> PAGEREF _Toc498855706 \h </w:instrText>
+              <w:instrText xml:space="preserve"> PAGEREF _Toc498866594 \h </w:instrText>
             </w:r>
             <w:r>
               <w:rPr>
@@ -1012,7 +1030,7 @@
               <w:lang w:eastAsia="hu-HU"/>
             </w:rPr>
           </w:pPr>
-          <w:hyperlink w:anchor="_Toc498855707" w:history="1">
+          <w:hyperlink w:anchor="_Toc498866595" w:history="1">
             <w:r>
               <w:rPr>
                 <w:rStyle w:val="Hiperhivatkozs"/>
@@ -1039,7 +1057,7 @@
                 <w:noProof/>
                 <w:webHidden/>
               </w:rPr>
-              <w:instrText xml:space="preserve"> PAGEREF _Toc498855707 \h </w:instrText>
+              <w:instrText xml:space="preserve"> PAGEREF _Toc498866595 \h </w:instrText>
             </w:r>
             <w:r>
               <w:rPr>
@@ -1082,7 +1100,7 @@
               <w:lang w:eastAsia="hu-HU"/>
             </w:rPr>
           </w:pPr>
-          <w:hyperlink w:anchor="_Toc498855708" w:history="1">
+          <w:hyperlink w:anchor="_Toc498866596" w:history="1">
             <w:r>
               <w:rPr>
                 <w:rStyle w:val="Hiperhivatkozs"/>
@@ -1109,7 +1127,7 @@
                 <w:noProof/>
                 <w:webHidden/>
               </w:rPr>
-              <w:instrText xml:space="preserve"> PAGEREF _Toc498855708 \h </w:instrText>
+              <w:instrText xml:space="preserve"> PAGEREF _Toc498866596 \h </w:instrText>
             </w:r>
             <w:r>
               <w:rPr>
@@ -1152,7 +1170,7 @@
               <w:lang w:eastAsia="hu-HU"/>
             </w:rPr>
           </w:pPr>
-          <w:hyperlink w:anchor="_Toc498855709" w:history="1">
+          <w:hyperlink w:anchor="_Toc498866597" w:history="1">
             <w:r>
               <w:rPr>
                 <w:rStyle w:val="Hiperhivatkozs"/>
@@ -1179,7 +1197,7 @@
                 <w:noProof/>
                 <w:webHidden/>
               </w:rPr>
-              <w:instrText xml:space="preserve"> PAGEREF _Toc498855709 \h </w:instrText>
+              <w:instrText xml:space="preserve"> PAGEREF _Toc498866597 \h </w:instrText>
             </w:r>
             <w:r>
               <w:rPr>
@@ -1222,7 +1240,7 @@
               <w:lang w:eastAsia="hu-HU"/>
             </w:rPr>
           </w:pPr>
-          <w:hyperlink w:anchor="_Toc498855710" w:history="1">
+          <w:hyperlink w:anchor="_Toc498866598" w:history="1">
             <w:r>
               <w:rPr>
                 <w:rStyle w:val="Hiperhivatkozs"/>
@@ -1249,7 +1267,7 @@
                 <w:noProof/>
                 <w:webHidden/>
               </w:rPr>
-              <w:instrText xml:space="preserve"> PAGEREF _Toc498855710 \h </w:instrText>
+              <w:instrText xml:space="preserve"> PAGEREF _Toc498866598 \h </w:instrText>
             </w:r>
             <w:r>
               <w:rPr>
@@ -1292,7 +1310,7 @@
               <w:lang w:eastAsia="hu-HU"/>
             </w:rPr>
           </w:pPr>
-          <w:hyperlink w:anchor="_Toc498855711" w:history="1">
+          <w:hyperlink w:anchor="_Toc498866599" w:history="1">
             <w:r>
               <w:rPr>
                 <w:rStyle w:val="Hiperhivatkozs"/>
@@ -1319,7 +1337,7 @@
                 <w:noProof/>
                 <w:webHidden/>
               </w:rPr>
-              <w:instrText xml:space="preserve"> PAGEREF _Toc498855711 \h </w:instrText>
+              <w:instrText xml:space="preserve"> PAGEREF _Toc498866599 \h </w:instrText>
             </w:r>
             <w:r>
               <w:rPr>
@@ -1362,7 +1380,7 @@
               <w:lang w:eastAsia="hu-HU"/>
             </w:rPr>
           </w:pPr>
-          <w:hyperlink w:anchor="_Toc498855712" w:history="1">
+          <w:hyperlink w:anchor="_Toc498866600" w:history="1">
             <w:r>
               <w:rPr>
                 <w:rStyle w:val="Hiperhivatkozs"/>
@@ -1389,7 +1407,7 @@
                 <w:noProof/>
                 <w:webHidden/>
               </w:rPr>
-              <w:instrText xml:space="preserve"> PAGEREF _Toc498855712 \h </w:instrText>
+              <w:instrText xml:space="preserve"> PAGEREF _Toc498866600 \h </w:instrText>
             </w:r>
             <w:r>
               <w:rPr>
@@ -1432,7 +1450,7 @@
               <w:lang w:eastAsia="hu-HU"/>
             </w:rPr>
           </w:pPr>
-          <w:hyperlink w:anchor="_Toc498855713" w:history="1">
+          <w:hyperlink w:anchor="_Toc498866601" w:history="1">
             <w:r>
               <w:rPr>
                 <w:rStyle w:val="Hiperhivatkozs"/>
@@ -1459,7 +1477,7 @@
                 <w:noProof/>
                 <w:webHidden/>
               </w:rPr>
-              <w:instrText xml:space="preserve"> PAGEREF _Toc498855713 \h </w:instrText>
+              <w:instrText xml:space="preserve"> PAGEREF _Toc498866601 \h </w:instrText>
             </w:r>
             <w:r>
               <w:rPr>
@@ -1502,7 +1520,7 @@
               <w:lang w:eastAsia="hu-HU"/>
             </w:rPr>
           </w:pPr>
-          <w:hyperlink w:anchor="_Toc498855714" w:history="1">
+          <w:hyperlink w:anchor="_Toc498866602" w:history="1">
             <w:r>
               <w:rPr>
                 <w:rStyle w:val="Hiperhivatkozs"/>
@@ -1529,7 +1547,7 @@
                 <w:noProof/>
                 <w:webHidden/>
               </w:rPr>
-              <w:instrText xml:space="preserve"> PAGEREF _Toc498855714 \h </w:instrText>
+              <w:instrText xml:space="preserve"> PAGEREF _Toc498866602 \h </w:instrText>
             </w:r>
             <w:r>
               <w:rPr>
@@ -1572,7 +1590,7 @@
               <w:lang w:eastAsia="hu-HU"/>
             </w:rPr>
           </w:pPr>
-          <w:hyperlink w:anchor="_Toc498855715" w:history="1">
+          <w:hyperlink w:anchor="_Toc498866603" w:history="1">
             <w:r>
               <w:rPr>
                 <w:rStyle w:val="Hiperhivatkozs"/>
@@ -1599,7 +1617,7 @@
                 <w:noProof/>
                 <w:webHidden/>
               </w:rPr>
-              <w:instrText xml:space="preserve"> PAGEREF _Toc498855715 \h </w:instrText>
+              <w:instrText xml:space="preserve"> PAGEREF _Toc498866603 \h </w:instrText>
             </w:r>
             <w:r>
               <w:rPr>
@@ -1642,13 +1660,14 @@
               <w:lang w:eastAsia="hu-HU"/>
             </w:rPr>
           </w:pPr>
-          <w:hyperlink w:anchor="_Toc498855716" w:history="1">
+          <w:hyperlink w:anchor="_Toc498866604" w:history="1">
             <w:r>
               <w:rPr>
                 <w:rStyle w:val="Hiperhivatkozs"/>
                 <w:noProof/>
-              </w:rPr>
-              <w:t>E-K diagram</w:t>
+                <w:lang w:eastAsia="hu-HU"/>
+              </w:rPr>
+              <w:t>Frissítési logika</w:t>
             </w:r>
             <w:r>
               <w:rPr>
@@ -1669,7 +1688,7 @@
                 <w:noProof/>
                 <w:webHidden/>
               </w:rPr>
-              <w:instrText xml:space="preserve"> PAGEREF _Toc498855716 \h </w:instrText>
+              <w:instrText xml:space="preserve"> PAGEREF _Toc498866604 \h </w:instrText>
             </w:r>
             <w:r>
               <w:rPr>
@@ -1689,7 +1708,77 @@
                 <w:noProof/>
                 <w:webHidden/>
               </w:rPr>
-              <w:t>12</w:t>
+              <w:t>13</w:t>
+            </w:r>
+            <w:r>
+              <w:rPr>
+                <w:noProof/>
+                <w:webHidden/>
+              </w:rPr>
+              <w:fldChar w:fldCharType="end"/>
+            </w:r>
+          </w:hyperlink>
+        </w:p>
+        <w:p>
+          <w:pPr>
+            <w:pStyle w:val="TJ1"/>
+            <w:tabs>
+              <w:tab w:val="right" w:leader="dot" w:pos="9016"/>
+            </w:tabs>
+            <w:rPr>
+              <w:rFonts w:eastAsiaTheme="minorEastAsia"/>
+              <w:noProof/>
+              <w:lang w:eastAsia="hu-HU"/>
+            </w:rPr>
+          </w:pPr>
+          <w:hyperlink w:anchor="_Toc498866605" w:history="1">
+            <w:r>
+              <w:rPr>
+                <w:rStyle w:val="Hiperhivatkozs"/>
+                <w:noProof/>
+              </w:rPr>
+              <w:t>Adat- és adatbázis terv</w:t>
+            </w:r>
+            <w:r>
+              <w:rPr>
+                <w:noProof/>
+                <w:webHidden/>
+              </w:rPr>
+              <w:tab/>
+            </w:r>
+            <w:r>
+              <w:rPr>
+                <w:noProof/>
+                <w:webHidden/>
+              </w:rPr>
+              <w:fldChar w:fldCharType="begin"/>
+            </w:r>
+            <w:r>
+              <w:rPr>
+                <w:noProof/>
+                <w:webHidden/>
+              </w:rPr>
+              <w:instrText xml:space="preserve"> PAGEREF _Toc498866605 \h </w:instrText>
+            </w:r>
+            <w:r>
+              <w:rPr>
+                <w:noProof/>
+                <w:webHidden/>
+              </w:rPr>
+            </w:r>
+            <w:r>
+              <w:rPr>
+                <w:noProof/>
+                <w:webHidden/>
+              </w:rPr>
+              <w:fldChar w:fldCharType="separate"/>
+            </w:r>
+            <w:r>
+              <w:rPr>
+                <w:noProof/>
+                <w:webHidden/>
+              </w:rPr>
+              <w:t>13</w:t>
             </w:r>
             <w:r>
               <w:rPr>
@@ -1712,12 +1801,82 @@
               <w:lang w:eastAsia="hu-HU"/>
             </w:rPr>
           </w:pPr>
-          <w:hyperlink w:anchor="_Toc498855717" w:history="1">
+          <w:hyperlink w:anchor="_Toc498866606" w:history="1">
             <w:r>
               <w:rPr>
                 <w:rStyle w:val="Hiperhivatkozs"/>
                 <w:noProof/>
               </w:rPr>
+              <w:t>E-K diagram</w:t>
+            </w:r>
+            <w:r>
+              <w:rPr>
+                <w:noProof/>
+                <w:webHidden/>
+              </w:rPr>
+              <w:tab/>
+            </w:r>
+            <w:r>
+              <w:rPr>
+                <w:noProof/>
+                <w:webHidden/>
+              </w:rPr>
+              <w:fldChar w:fldCharType="begin"/>
+            </w:r>
+            <w:r>
+              <w:rPr>
+                <w:noProof/>
+                <w:webHidden/>
+              </w:rPr>
+              <w:instrText xml:space="preserve"> PAGEREF _Toc498866606 \h </w:instrText>
+            </w:r>
+            <w:r>
+              <w:rPr>
+                <w:noProof/>
+                <w:webHidden/>
+              </w:rPr>
+            </w:r>
+            <w:r>
+              <w:rPr>
+                <w:noProof/>
+                <w:webHidden/>
+              </w:rPr>
+              <w:fldChar w:fldCharType="separate"/>
+            </w:r>
+            <w:r>
+              <w:rPr>
+                <w:noProof/>
+                <w:webHidden/>
+              </w:rPr>
+              <w:t>13</w:t>
+            </w:r>
+            <w:r>
+              <w:rPr>
+                <w:noProof/>
+                <w:webHidden/>
+              </w:rPr>
+              <w:fldChar w:fldCharType="end"/>
+            </w:r>
+          </w:hyperlink>
+        </w:p>
+        <w:p>
+          <w:pPr>
+            <w:pStyle w:val="TJ2"/>
+            <w:tabs>
+              <w:tab w:val="right" w:leader="dot" w:pos="9016"/>
+            </w:tabs>
+            <w:rPr>
+              <w:rFonts w:eastAsiaTheme="minorEastAsia"/>
+              <w:noProof/>
+              <w:lang w:eastAsia="hu-HU"/>
+            </w:rPr>
+          </w:pPr>
+          <w:hyperlink w:anchor="_Toc498866607" w:history="1">
+            <w:r>
+              <w:rPr>
+                <w:rStyle w:val="Hiperhivatkozs"/>
+                <w:noProof/>
+              </w:rPr>
               <w:t>Osztálydiagram</w:t>
             </w:r>
             <w:r>
@@ -1739,7 +1898,7 @@
                 <w:noProof/>
                 <w:webHidden/>
               </w:rPr>
-              <w:instrText xml:space="preserve"> PAGEREF _Toc498855717 \h </w:instrText>
+              <w:instrText xml:space="preserve"> PAGEREF _Toc498866607 \h </w:instrText>
             </w:r>
             <w:r>
               <w:rPr>
@@ -1759,7 +1918,7 @@
                 <w:noProof/>
                 <w:webHidden/>
               </w:rPr>
-              <w:t>13</w:t>
+              <w:t>14</w:t>
             </w:r>
             <w:r>
               <w:rPr>
@@ -1782,13 +1941,14 @@
               <w:lang w:eastAsia="hu-HU"/>
             </w:rPr>
           </w:pPr>
-          <w:hyperlink w:anchor="_Toc498855718" w:history="1">
+          <w:hyperlink w:anchor="_Toc498866608" w:history="1">
             <w:r>
               <w:rPr>
                 <w:rStyle w:val="Hiperhivatkozs"/>
                 <w:noProof/>
-              </w:rPr>
-              <w:t>Telepítési leírás</w:t>
+                <w:lang w:eastAsia="hu-HU"/>
+              </w:rPr>
+              <w:t>Gui-terv</w:t>
             </w:r>
             <w:r>
               <w:rPr>
@@ -1809,7 +1969,7 @@
                 <w:noProof/>
                 <w:webHidden/>
               </w:rPr>
-              <w:instrText xml:space="preserve"> PAGEREF _Toc498855718 \h </w:instrText>
+              <w:instrText xml:space="preserve"> PAGEREF _Toc498866608 \h </w:instrText>
             </w:r>
             <w:r>
               <w:rPr>
@@ -1829,7 +1989,7 @@
                 <w:noProof/>
                 <w:webHidden/>
               </w:rPr>
-              <w:t>13</w:t>
+              <w:t>14</w:t>
             </w:r>
             <w:r>
               <w:rPr>
@@ -1852,13 +2012,13 @@
               <w:lang w:eastAsia="hu-HU"/>
             </w:rPr>
           </w:pPr>
-          <w:hyperlink w:anchor="_Toc498855719" w:history="1">
+          <w:hyperlink w:anchor="_Toc498866609" w:history="1">
             <w:r>
               <w:rPr>
                 <w:rStyle w:val="Hiperhivatkozs"/>
                 <w:noProof/>
               </w:rPr>
-              <w:t>A program készítése során használt eszközök</w:t>
+              <w:t>Telepítési leírás</w:t>
             </w:r>
             <w:r>
               <w:rPr>
@@ -1879,7 +2039,7 @@
                 <w:noProof/>
                 <w:webHidden/>
               </w:rPr>
-              <w:instrText xml:space="preserve"> PAGEREF _Toc498855719 \h </w:instrText>
+              <w:instrText xml:space="preserve"> PAGEREF _Toc498866609 \h </w:instrText>
             </w:r>
             <w:r>
               <w:rPr>
@@ -1899,7 +2059,7 @@
                 <w:noProof/>
                 <w:webHidden/>
               </w:rPr>
-              <w:t>13</w:t>
+              <w:t>14</w:t>
             </w:r>
             <w:r>
               <w:rPr>
@@ -1922,13 +2082,13 @@
               <w:lang w:eastAsia="hu-HU"/>
             </w:rPr>
           </w:pPr>
-          <w:hyperlink w:anchor="_Toc498855720" w:history="1">
+          <w:hyperlink w:anchor="_Toc498866610" w:history="1">
             <w:r>
               <w:rPr>
                 <w:rStyle w:val="Hiperhivatkozs"/>
                 <w:noProof/>
               </w:rPr>
-              <w:t>Összefoglalás</w:t>
+              <w:t>A program készítése során használt eszközök</w:t>
             </w:r>
             <w:r>
               <w:rPr>
@@ -1949,7 +2109,7 @@
                 <w:noProof/>
                 <w:webHidden/>
               </w:rPr>
-              <w:instrText xml:space="preserve"> PAGEREF _Toc498855720 \h </w:instrText>
+              <w:instrText xml:space="preserve"> PAGEREF _Toc498866610 \h </w:instrText>
             </w:r>
             <w:r>
               <w:rPr>
@@ -1992,13 +2152,13 @@
               <w:lang w:eastAsia="hu-HU"/>
             </w:rPr>
           </w:pPr>
-          <w:hyperlink w:anchor="_Toc498855721" w:history="1">
+          <w:hyperlink w:anchor="_Toc498866611" w:history="1">
             <w:r>
               <w:rPr>
                 <w:rStyle w:val="Hiperhivatkozs"/>
                 <w:noProof/>
               </w:rPr>
-              <w:t>Továbbfejlesztési lehetőségek</w:t>
+              <w:t>Összefoglalás</w:t>
             </w:r>
             <w:r>
               <w:rPr>
@@ -2019,7 +2179,7 @@
                 <w:noProof/>
                 <w:webHidden/>
               </w:rPr>
-              <w:instrText xml:space="preserve"> PAGEREF _Toc498855721 \h </w:instrText>
+              <w:instrText xml:space="preserve"> PAGEREF _Toc498866611 \h </w:instrText>
             </w:r>
             <w:r>
               <w:rPr>
@@ -2039,7 +2199,7 @@
                 <w:noProof/>
                 <w:webHidden/>
               </w:rPr>
-              <w:t>14</w:t>
+              <w:t>15</w:t>
             </w:r>
             <w:r>
               <w:rPr>
@@ -2062,12 +2222,82 @@
               <w:lang w:eastAsia="hu-HU"/>
             </w:rPr>
           </w:pPr>
-          <w:hyperlink w:anchor="_Toc498855722" w:history="1">
+          <w:hyperlink w:anchor="_Toc498866612" w:history="1">
             <w:r>
               <w:rPr>
                 <w:rStyle w:val="Hiperhivatkozs"/>
                 <w:noProof/>
               </w:rPr>
+              <w:t>Továbbfejlesztési lehetőségek</w:t>
+            </w:r>
+            <w:r>
+              <w:rPr>
+                <w:noProof/>
+                <w:webHidden/>
+              </w:rPr>
+              <w:tab/>
+            </w:r>
+            <w:r>
+              <w:rPr>
+                <w:noProof/>
+                <w:webHidden/>
+              </w:rPr>
+              <w:fldChar w:fldCharType="begin"/>
+            </w:r>
+            <w:r>
+              <w:rPr>
+                <w:noProof/>
+                <w:webHidden/>
+              </w:rPr>
+              <w:instrText xml:space="preserve"> PAGEREF _Toc498866612 \h </w:instrText>
+            </w:r>
+            <w:r>
+              <w:rPr>
+                <w:noProof/>
+                <w:webHidden/>
+              </w:rPr>
+            </w:r>
+            <w:r>
+              <w:rPr>
+                <w:noProof/>
+                <w:webHidden/>
+              </w:rPr>
+              <w:fldChar w:fldCharType="separate"/>
+            </w:r>
+            <w:r>
+              <w:rPr>
+                <w:noProof/>
+                <w:webHidden/>
+              </w:rPr>
+              <w:t>15</w:t>
+            </w:r>
+            <w:r>
+              <w:rPr>
+                <w:noProof/>
+                <w:webHidden/>
+              </w:rPr>
+              <w:fldChar w:fldCharType="end"/>
+            </w:r>
+          </w:hyperlink>
+        </w:p>
+        <w:p>
+          <w:pPr>
+            <w:pStyle w:val="TJ1"/>
+            <w:tabs>
+              <w:tab w:val="right" w:leader="dot" w:pos="9016"/>
+            </w:tabs>
+            <w:rPr>
+              <w:rFonts w:eastAsiaTheme="minorEastAsia"/>
+              <w:noProof/>
+              <w:lang w:eastAsia="hu-HU"/>
+            </w:rPr>
+          </w:pPr>
+          <w:hyperlink w:anchor="_Toc498866613" w:history="1">
+            <w:r>
+              <w:rPr>
+                <w:rStyle w:val="Hiperhivatkozs"/>
+                <w:noProof/>
+              </w:rPr>
               <w:t>Hivatkozások</w:t>
             </w:r>
             <w:r>
@@ -2089,7 +2319,7 @@
                 <w:noProof/>
                 <w:webHidden/>
               </w:rPr>
-              <w:instrText xml:space="preserve"> PAGEREF _Toc498855722 \h </w:instrText>
+              <w:instrText xml:space="preserve"> PAGEREF _Toc498866613 \h </w:instrText>
             </w:r>
             <w:r>
               <w:rPr>
@@ -2109,7 +2339,7 @@
                 <w:noProof/>
                 <w:webHidden/>
               </w:rPr>
-              <w:t>15</w:t>
+              <w:t>16</w:t>
             </w:r>
             <w:r>
               <w:rPr>
@@ -2150,23 +2380,23 @@
         <w:pStyle w:val="Cmsor1"/>
         <w:spacing w:after="240"/>
       </w:pPr>
-      <w:bookmarkStart w:id="14" w:name="_Toc498855706"/>
+      <w:bookmarkStart w:id="21" w:name="_Toc498866594"/>
       <w:r>
         <w:lastRenderedPageBreak/>
         <w:t>A rendszer célja, funkciói és környezete</w:t>
       </w:r>
-      <w:bookmarkEnd w:id="14"/>
+      <w:bookmarkEnd w:id="21"/>
     </w:p>
     <w:p>
       <w:pPr>
         <w:pStyle w:val="Cmsor2"/>
         <w:spacing w:after="360"/>
       </w:pPr>
-      <w:bookmarkStart w:id="15" w:name="_Toc498855707"/>
+      <w:bookmarkStart w:id="22" w:name="_Toc498866595"/>
       <w:r>
         <w:t>Feladatkiírás</w:t>
       </w:r>
-      <w:bookmarkEnd w:id="15"/>
+      <w:bookmarkEnd w:id="22"/>
     </w:p>
     <w:p>
       <w:pPr>
@@ -2191,11 +2421,11 @@
         <w:pStyle w:val="Cmsor2"/>
         <w:spacing w:after="240"/>
       </w:pPr>
-      <w:bookmarkStart w:id="16" w:name="_Toc498855708"/>
+      <w:bookmarkStart w:id="23" w:name="_Toc498866596"/>
       <w:r>
         <w:t>A rendszer által biztosítandó tipikus funkciók</w:t>
       </w:r>
-      <w:bookmarkEnd w:id="16"/>
+      <w:bookmarkEnd w:id="23"/>
     </w:p>
     <w:p>
       <w:pPr>
@@ -2392,11 +2622,11 @@
         <w:pStyle w:val="Cmsor2"/>
         <w:spacing w:after="240"/>
       </w:pPr>
-      <w:bookmarkStart w:id="17" w:name="_Toc498855709"/>
+      <w:bookmarkStart w:id="24" w:name="_Toc498866597"/>
       <w:r>
         <w:t>A program környezete</w:t>
       </w:r>
-      <w:bookmarkEnd w:id="17"/>
+      <w:bookmarkEnd w:id="24"/>
     </w:p>
     <w:p>
       <w:pPr>
@@ -2471,12 +2701,12 @@
         <w:pStyle w:val="Cmsor1"/>
         <w:spacing w:after="240"/>
       </w:pPr>
-      <w:bookmarkStart w:id="18" w:name="_Toc498855710"/>
+      <w:bookmarkStart w:id="25" w:name="_Toc498866598"/>
       <w:r>
         <w:lastRenderedPageBreak/>
         <w:t>Megvalósítás</w:t>
       </w:r>
-      <w:bookmarkEnd w:id="18"/>
+      <w:bookmarkEnd w:id="25"/>
     </w:p>
     <w:p>
       <w:pPr>
@@ -2509,11 +2739,11 @@
         <w:pStyle w:val="Cmsor2"/>
         <w:spacing w:after="240"/>
       </w:pPr>
-      <w:bookmarkStart w:id="19" w:name="_Toc498855711"/>
+      <w:bookmarkStart w:id="26" w:name="_Toc498866599"/>
       <w:r>
         <w:t>Architektúra</w:t>
       </w:r>
-      <w:bookmarkEnd w:id="19"/>
+      <w:bookmarkEnd w:id="26"/>
     </w:p>
     <w:p>
       <w:pPr>
@@ -2591,7 +2821,10 @@
         <w:fldChar w:fldCharType="end"/>
       </w:r>
       <w:r>
-        <w:t>. ábra - Rétegek</w:t>
+        <w:t xml:space="preserve">. ábra </w:t>
+      </w:r>
+      <w:r>
+        <w:t>Rétegek</w:t>
       </w:r>
     </w:p>
     <w:p>
@@ -2599,15 +2832,15 @@
         <w:pStyle w:val="Cmsor2"/>
         <w:spacing w:after="240"/>
       </w:pPr>
-      <w:bookmarkStart w:id="20" w:name="_Toc498855712"/>
+      <w:bookmarkStart w:id="27" w:name="_Toc498866600"/>
       <w:r>
         <w:t>Adatbázis réteg</w:t>
       </w:r>
-      <w:bookmarkEnd w:id="20"/>
-    </w:p>
-    <w:p>
-      <w:pPr>
-        <w:spacing w:after="360"/>
+      <w:bookmarkEnd w:id="27"/>
+    </w:p>
+    <w:p>
+      <w:pPr>
+        <w:spacing w:after="360" w:line="360" w:lineRule="auto"/>
       </w:pPr>
       <w:r>
         <w:rPr>
@@ -2629,7 +2862,7 @@
     </w:p>
     <w:p>
       <w:pPr>
-        <w:spacing w:line="480" w:lineRule="auto"/>
+        <w:spacing w:line="360" w:lineRule="auto"/>
         <w:ind w:firstLine="284"/>
       </w:pPr>
       <w:r>
@@ -2656,13 +2889,16 @@
       </w:r>
     </w:p>
     <w:p>
+      <w:pPr>
+        <w:spacing w:line="360" w:lineRule="auto"/>
+      </w:pPr>
       <w:r>
         <w:br w:type="page"/>
       </w:r>
     </w:p>
     <w:p>
       <w:pPr>
-        <w:spacing w:line="480" w:lineRule="auto"/>
+        <w:spacing w:line="360" w:lineRule="auto"/>
         <w:ind w:firstLine="284"/>
       </w:pPr>
       <w:r>
@@ -2685,7 +2921,8 @@
           <w:ilvl w:val="0"/>
           <w:numId w:val="7"/>
         </w:numPr>
-        <w:spacing w:line="480" w:lineRule="auto"/>
+        <w:spacing w:after="0" w:line="360" w:lineRule="auto"/>
+        <w:ind w:left="1003" w:hanging="357"/>
       </w:pPr>
       <w:proofErr w:type="spellStart"/>
       <w:r>
@@ -2695,7 +2932,7 @@
     </w:p>
     <w:p>
       <w:pPr>
-        <w:spacing w:line="480" w:lineRule="auto"/>
+        <w:spacing w:line="360" w:lineRule="auto"/>
         <w:ind w:left="993"/>
       </w:pPr>
       <w:r>
@@ -2720,7 +2957,7 @@
           <w:ilvl w:val="0"/>
           <w:numId w:val="7"/>
         </w:numPr>
-        <w:spacing w:line="480" w:lineRule="auto"/>
+        <w:spacing w:line="360" w:lineRule="auto"/>
       </w:pPr>
       <w:proofErr w:type="spellStart"/>
       <w:r>
@@ -2731,7 +2968,7 @@
     <w:p>
       <w:pPr>
         <w:pStyle w:val="Listaszerbekezds"/>
-        <w:spacing w:line="480" w:lineRule="auto"/>
+        <w:spacing w:line="360" w:lineRule="auto"/>
         <w:ind w:left="1004"/>
       </w:pPr>
       <w:r>
@@ -2799,7 +3036,7 @@
         <w:pStyle w:val="Cmsor2"/>
         <w:spacing w:after="240"/>
       </w:pPr>
-      <w:bookmarkStart w:id="21" w:name="_Toc498855713"/>
+      <w:bookmarkStart w:id="28" w:name="_Toc498866601"/>
       <w:r>
         <w:t xml:space="preserve">Adathozzáférési réteg (Data Access </w:t>
       </w:r>
@@ -2811,7 +3048,7 @@
       <w:r>
         <w:t>)</w:t>
       </w:r>
-      <w:bookmarkEnd w:id="21"/>
+      <w:bookmarkEnd w:id="28"/>
     </w:p>
     <w:p>
       <w:pPr>
@@ -2973,7 +3210,6 @@
         <w:jc w:val="both"/>
       </w:pPr>
       <w:r>
-        <w:lastRenderedPageBreak/>
         <w:t xml:space="preserve">Az adatbázis lekérdezések és az adatok manipulálása az </w:t>
       </w:r>
       <w:proofErr w:type="spellStart"/>
@@ -3043,6 +3279,7 @@
         <w:jc w:val="both"/>
       </w:pPr>
       <w:r>
+        <w:lastRenderedPageBreak/>
         <w:t xml:space="preserve">feliratkozás egy oldalra </w:t>
       </w:r>
       <w:r>
@@ -3332,11 +3569,11 @@
         <w:pStyle w:val="Cmsor2"/>
         <w:spacing w:after="240"/>
       </w:pPr>
-      <w:bookmarkStart w:id="22" w:name="_Toc498855714"/>
+      <w:bookmarkStart w:id="29" w:name="_Toc498866602"/>
       <w:r>
         <w:t>Üzleti logika</w:t>
       </w:r>
-      <w:bookmarkEnd w:id="22"/>
+      <w:bookmarkEnd w:id="29"/>
     </w:p>
     <w:p>
       <w:pPr>
@@ -3410,7 +3647,6 @@
         <w:rPr>
           <w:b/>
         </w:rPr>
-        <w:lastRenderedPageBreak/>
         <w:t xml:space="preserve">Megjelenés a </w:t>
       </w:r>
       <w:proofErr w:type="gramStart"/>
@@ -3454,11 +3690,11 @@
         <w:pStyle w:val="Cmsor2"/>
         <w:spacing w:after="240"/>
       </w:pPr>
-      <w:bookmarkStart w:id="23" w:name="_Toc498855715"/>
+      <w:bookmarkStart w:id="30" w:name="_Toc498866603"/>
       <w:r>
         <w:t>Grafikus felhasználói felület</w:t>
       </w:r>
-      <w:bookmarkEnd w:id="23"/>
+      <w:bookmarkEnd w:id="30"/>
     </w:p>
     <w:p>
       <w:pPr>
@@ -3482,6 +3718,7 @@
         <w:jc w:val="both"/>
       </w:pPr>
       <w:r>
+        <w:lastRenderedPageBreak/>
         <w:t xml:space="preserve">A Wikipedia-követő felületét C# </w:t>
       </w:r>
       <w:proofErr w:type="spellStart"/>
@@ -3642,7 +3879,6 @@
           <w:noProof/>
           <w:lang w:eastAsia="hu-HU"/>
         </w:rPr>
-        <w:lastRenderedPageBreak/>
         <w:drawing>
           <wp:inline distT="0" distB="0" distL="0" distR="0" wp14:anchorId="4E1F0B2E" wp14:editId="17FCC45F">
             <wp:extent cx="5731510" cy="4220210"/>
@@ -3722,7 +3958,14 @@
         <w:jc w:val="both"/>
       </w:pPr>
       <w:r>
-        <w:t xml:space="preserve">Amennyiben egy egyszerű felhasználó jelentkezett be a 2. ábrán látható ablak fogadja. </w:t>
+        <w:lastRenderedPageBreak/>
+        <w:t>Amennyiben egy egyszerű</w:t>
+      </w:r>
+      <w:r>
+        <w:t xml:space="preserve"> felhasználó jelentkezett be a 3</w:t>
+      </w:r>
+      <w:r>
+        <w:t xml:space="preserve">. ábrán látható ablak fogadja. </w:t>
       </w:r>
       <w:r>
         <w:t xml:space="preserve">A felső sorban új oldalra tud feliratkozni a megfelelő érzékenység és a frissítési gyakoriság beállításával (amennyiben a feliratkozási limitje nem haladja meg a feliratkozások számát). </w:t>
@@ -3753,18 +3996,200 @@
         <w:spacing w:after="0" w:line="360" w:lineRule="auto"/>
         <w:ind w:firstLine="284"/>
         <w:jc w:val="center"/>
-      </w:pPr>
-      <w:r>
         <w:rPr>
           <w:noProof/>
-          <w:lang w:eastAsia="hu-HU"/>
+        </w:rPr>
+      </w:pPr>
+    </w:p>
+    <w:p>
+      <w:pPr>
+        <w:keepNext/>
+        <w:spacing w:after="0" w:line="360" w:lineRule="auto"/>
+        <w:ind w:firstLine="284"/>
+        <w:jc w:val="center"/>
+      </w:pPr>
+      <w:r>
+        <w:rPr>
+          <w:noProof/>
+        </w:rPr>
+        <w:drawing>
+          <wp:inline distT="0" distB="0" distL="0" distR="0" wp14:anchorId="216CAA00" wp14:editId="21717DE1">
+            <wp:extent cx="5731510" cy="4181475"/>
+            <wp:effectExtent l="0" t="0" r="2540" b="9525"/>
+            <wp:docPr id="1" name="Kép 1"/>
+            <wp:cNvGraphicFramePr>
+              <a:graphicFrameLocks xmlns:a="http://schemas.openxmlformats.org/drawingml/2006/main" noChangeAspect="1"/>
+            </wp:cNvGraphicFramePr>
+            <a:graphic xmlns:a="http://schemas.openxmlformats.org/drawingml/2006/main">
+              <a:graphicData uri="http://schemas.openxmlformats.org/drawingml/2006/picture">
+                <pic:pic xmlns:pic="http://schemas.openxmlformats.org/drawingml/2006/picture">
+                  <pic:nvPicPr>
+                    <pic:cNvPr id="1" name=""/>
+                    <pic:cNvPicPr/>
+                  </pic:nvPicPr>
+                  <pic:blipFill rotWithShape="1">
+                    <a:blip r:embed="rId12"/>
+                    <a:srcRect b="1037"/>
+                    <a:stretch/>
+                  </pic:blipFill>
+                  <pic:spPr bwMode="auto">
+                    <a:xfrm>
+                      <a:off x="0" y="0"/>
+                      <a:ext cx="5731510" cy="4181475"/>
+                    </a:xfrm>
+                    <a:prstGeom prst="rect">
+                      <a:avLst/>
+                    </a:prstGeom>
+                    <a:ln>
+                      <a:noFill/>
+                    </a:ln>
+                    <a:extLst>
+                      <a:ext uri="{53640926-AAD7-44D8-BBD7-CCE9431645EC}">
+                        <a14:shadowObscured xmlns:a14="http://schemas.microsoft.com/office/drawing/2010/main"/>
+                      </a:ext>
+                    </a:extLst>
+                  </pic:spPr>
+                </pic:pic>
+              </a:graphicData>
+            </a:graphic>
+          </wp:inline>
+        </w:drawing>
+      </w:r>
+    </w:p>
+    <w:p>
+      <w:pPr>
+        <w:pStyle w:val="Kpalrs"/>
+        <w:jc w:val="center"/>
+      </w:pPr>
+      <w:r>
+        <w:fldChar w:fldCharType="begin"/>
+      </w:r>
+      <w:r>
+        <w:instrText xml:space="preserve"> SEQ ábra \* ARABIC </w:instrText>
+      </w:r>
+      <w:r>
+        <w:fldChar w:fldCharType="separate"/>
+      </w:r>
+      <w:r>
+        <w:rPr>
+          <w:noProof/>
+        </w:rPr>
+        <w:t>4</w:t>
+      </w:r>
+      <w:r>
+        <w:rPr>
+          <w:noProof/>
+        </w:rPr>
+        <w:fldChar w:fldCharType="end"/>
+      </w:r>
+      <w:r>
+        <w:t>. ábra</w:t>
+      </w:r>
+      <w:r>
+        <w:t xml:space="preserve"> </w:t>
+      </w:r>
+      <w:proofErr w:type="spellStart"/>
+      <w:r>
+        <w:t>User</w:t>
+      </w:r>
+      <w:proofErr w:type="spellEnd"/>
+      <w:r>
+        <w:t xml:space="preserve"> </w:t>
+      </w:r>
+      <w:proofErr w:type="spellStart"/>
+      <w:r>
+        <w:t>form</w:t>
+      </w:r>
+      <w:proofErr w:type="spellEnd"/>
+      <w:r>
+        <w:t xml:space="preserve"> </w:t>
+      </w:r>
+      <w:proofErr w:type="spellStart"/>
+      <w:r>
+        <w:t>admin</w:t>
+      </w:r>
+      <w:proofErr w:type="spellEnd"/>
+      <w:r>
+        <w:t xml:space="preserve"> gombbal</w:t>
+      </w:r>
+    </w:p>
+    <w:p>
+      <w:pPr>
+        <w:spacing w:before="480" w:line="360" w:lineRule="auto"/>
+        <w:ind w:firstLine="567"/>
+        <w:jc w:val="both"/>
+      </w:pPr>
+      <w:r>
+        <w:t>Amennyiben valaki</w:t>
+      </w:r>
+      <w:r>
+        <w:t xml:space="preserve"> </w:t>
+      </w:r>
+      <w:proofErr w:type="spellStart"/>
+      <w:r>
+        <w:t>admin</w:t>
+      </w:r>
+      <w:proofErr w:type="spellEnd"/>
+      <w:r>
+        <w:t xml:space="preserve"> jogosultsággal lép be, akkor </w:t>
+      </w:r>
+      <w:r>
+        <w:t>szintén</w:t>
+      </w:r>
+      <w:r>
+        <w:t xml:space="preserve"> a felhasználói </w:t>
+      </w:r>
+      <w:proofErr w:type="spellStart"/>
+      <w:r>
+        <w:t>form</w:t>
+      </w:r>
+      <w:proofErr w:type="spellEnd"/>
+      <w:r>
+        <w:t xml:space="preserve"> fogadja</w:t>
+      </w:r>
+      <w:r>
+        <w:t xml:space="preserve">, viszont lesz egy extra gomb, amivel eléri az </w:t>
+      </w:r>
+      <w:proofErr w:type="spellStart"/>
+      <w:r>
+        <w:t>admin</w:t>
+      </w:r>
+      <w:proofErr w:type="spellEnd"/>
+      <w:r>
+        <w:t xml:space="preserve"> </w:t>
+      </w:r>
+      <w:proofErr w:type="gramStart"/>
+      <w:r>
+        <w:t>beállításokat</w:t>
+      </w:r>
+      <w:r>
+        <w:t>(</w:t>
+      </w:r>
+      <w:proofErr w:type="gramEnd"/>
+      <w:r>
+        <w:t>5. ábra)</w:t>
+      </w:r>
+      <w:r>
+        <w:t xml:space="preserve">. </w:t>
+      </w:r>
+    </w:p>
+    <w:p>
+      <w:pPr>
+        <w:keepNext/>
+        <w:spacing w:before="480" w:line="360" w:lineRule="auto"/>
+        <w:ind w:firstLine="567"/>
+        <w:jc w:val="center"/>
+      </w:pPr>
+      <w:r>
+        <w:rPr>
+          <w:noProof/>
         </w:rPr>
         <w:lastRenderedPageBreak/>
         <w:drawing>
-          <wp:inline distT="0" distB="0" distL="0" distR="0" wp14:anchorId="326DCA95" wp14:editId="39019357">
-            <wp:extent cx="2990850" cy="2781300"/>
-            <wp:effectExtent l="0" t="0" r="0" b="0"/>
-            <wp:docPr id="5" name="Picture 5"/>
+          <wp:inline distT="0" distB="0" distL="0" distR="0" wp14:anchorId="633788D8" wp14:editId="41D1F235">
+            <wp:extent cx="2371725" cy="2471506"/>
+            <wp:effectExtent l="0" t="0" r="0" b="5080"/>
+            <wp:docPr id="7" name="Kép 7"/>
             <wp:cNvGraphicFramePr>
               <a:graphicFrameLocks xmlns:a="http://schemas.openxmlformats.org/drawingml/2006/main" noChangeAspect="1"/>
             </wp:cNvGraphicFramePr>
@@ -3776,7 +4201,7 @@
                     <pic:cNvPicPr/>
                   </pic:nvPicPr>
                   <pic:blipFill>
-                    <a:blip r:embed="rId12"/>
+                    <a:blip r:embed="rId13"/>
                     <a:stretch>
                       <a:fillRect/>
                     </a:stretch>
@@ -3784,7 +4209,7 @@
                   <pic:spPr>
                     <a:xfrm>
                       <a:off x="0" y="0"/>
-                      <a:ext cx="2990850" cy="2781300"/>
+                      <a:ext cx="2371725" cy="2471506"/>
                     </a:xfrm>
                     <a:prstGeom prst="rect">
                       <a:avLst/>
@@ -3815,59 +4240,240 @@
         <w:rPr>
           <w:noProof/>
         </w:rPr>
-        <w:t>4</w:t>
-      </w:r>
-      <w:r>
+        <w:t>5</w:t>
+      </w:r>
+      <w:r>
+        <w:fldChar w:fldCharType="end"/>
+      </w:r>
+      <w:r>
+        <w:t xml:space="preserve">. ábra </w:t>
+      </w:r>
+      <w:proofErr w:type="spellStart"/>
+      <w:r>
+        <w:t>Admin</w:t>
+      </w:r>
+      <w:proofErr w:type="spellEnd"/>
+      <w:r>
+        <w:t xml:space="preserve"> </w:t>
+      </w:r>
+      <w:proofErr w:type="spellStart"/>
+      <w:r>
+        <w:t>form</w:t>
+      </w:r>
+      <w:proofErr w:type="spellEnd"/>
+    </w:p>
+    <w:p>
+      <w:pPr>
+        <w:spacing w:line="360" w:lineRule="auto"/>
+        <w:ind w:firstLine="425"/>
+      </w:pPr>
+      <w:r>
+        <w:t xml:space="preserve">Az </w:t>
+      </w:r>
+      <w:proofErr w:type="spellStart"/>
+      <w:r>
+        <w:t>admin</w:t>
+      </w:r>
+      <w:proofErr w:type="spellEnd"/>
+      <w:r>
+        <w:t xml:space="preserve"> </w:t>
+      </w:r>
+      <w:proofErr w:type="spellStart"/>
+      <w:r>
+        <w:t>formon</w:t>
+      </w:r>
+      <w:proofErr w:type="spellEnd"/>
+      <w:r>
+        <w:t xml:space="preserve"> egy </w:t>
+      </w:r>
+      <w:proofErr w:type="spellStart"/>
+      <w:r>
+        <w:t>admin</w:t>
+      </w:r>
+      <w:proofErr w:type="spellEnd"/>
+      <w:r>
+        <w:t xml:space="preserve"> felhasználónak lehetősége van beállítani az egyes felhasználóknál, hogy mennyi oldalra iratkozhatnak fel, mennyi értesítést kaphatnak oldalanként egy nap, illetve be tudja állítani az egyes felhasználóknál, hogy azoknak van e </w:t>
+      </w:r>
+      <w:proofErr w:type="spellStart"/>
+      <w:r>
+        <w:t>admin</w:t>
+      </w:r>
+      <w:proofErr w:type="spellEnd"/>
+      <w:r>
+        <w:t xml:space="preserve"> joga.</w:t>
+      </w:r>
+    </w:p>
+    <w:p>
+      <w:pPr>
+        <w:pStyle w:val="Cmsor2"/>
+        <w:rPr>
+          <w:lang w:eastAsia="hu-HU"/>
+        </w:rPr>
+      </w:pPr>
+      <w:bookmarkStart w:id="31" w:name="_Toc498866604"/>
+      <w:r>
+        <w:rPr>
+          <w:lang w:eastAsia="hu-HU"/>
+        </w:rPr>
+        <w:t>Frissítési logika</w:t>
+      </w:r>
+      <w:bookmarkEnd w:id="31"/>
+    </w:p>
+    <w:p>
+      <w:pPr>
+        <w:ind w:firstLine="426"/>
         <w:rPr>
           <w:noProof/>
-        </w:rPr>
-        <w:fldChar w:fldCharType="end"/>
-      </w:r>
-      <w:r>
-        <w:t xml:space="preserve">. ábra </w:t>
-      </w:r>
-      <w:proofErr w:type="spellStart"/>
-      <w:r>
-        <w:t>Admin</w:t>
-      </w:r>
-      <w:proofErr w:type="spellEnd"/>
+          <w:lang w:eastAsia="hu-HU"/>
+        </w:rPr>
+      </w:pPr>
+    </w:p>
+    <w:p>
+      <w:pPr>
+        <w:spacing w:line="360" w:lineRule="auto"/>
+        <w:ind w:firstLine="425"/>
+        <w:rPr>
+          <w:noProof/>
+          <w:lang w:eastAsia="hu-HU"/>
+        </w:rPr>
+      </w:pPr>
+      <w:r>
+        <w:rPr>
+          <w:noProof/>
+          <w:lang w:eastAsia="hu-HU"/>
+        </w:rPr>
+        <w:t>A frissítési logika akkor kezd el futni, amikor elindítjuk az alkalmazást, és az alkalmazással együtt leáll, tehát, ha nem fut az alkalmazás, akkor nem kap értesítést a felhasználó.</w:t>
+      </w:r>
+    </w:p>
+    <w:p>
+      <w:pPr>
+        <w:spacing w:line="360" w:lineRule="auto"/>
+        <w:ind w:firstLine="425"/>
+        <w:rPr>
+          <w:noProof/>
+          <w:lang w:eastAsia="hu-HU"/>
+        </w:rPr>
+      </w:pPr>
+      <w:r>
+        <w:rPr>
+          <w:noProof/>
+          <w:lang w:eastAsia="hu-HU"/>
+        </w:rPr>
+        <w:t>A program indulásakor indul egy poller száll, aminek az a felelőssége, hogy figyelje a változtatásokat és időzítse a frissítéseket.</w:t>
+      </w:r>
+      <w:r>
+        <w:rPr>
+          <w:noProof/>
+          <w:lang w:eastAsia="hu-HU"/>
+        </w:rPr>
+        <w:t xml:space="preserve"> Ez a program futása alatt végig teljesen külön működik a UI száltól, egyetlen közös pnt köztük az adatbázis. Amikor bezárjuk az alkalmazást, akkor erről értesíti a poller szálat is, amit ezután bevár, és utána lép ki.</w:t>
+      </w:r>
+    </w:p>
+    <w:p>
+      <w:pPr>
+        <w:spacing w:after="360" w:line="360" w:lineRule="auto"/>
+        <w:ind w:firstLine="425"/>
+        <w:jc w:val="both"/>
+      </w:pPr>
+      <w:r>
+        <w:t xml:space="preserve">A </w:t>
+      </w:r>
+      <w:proofErr w:type="spellStart"/>
+      <w:r>
+        <w:t>poller</w:t>
+      </w:r>
+      <w:proofErr w:type="spellEnd"/>
+      <w:r>
+        <w:t xml:space="preserve"> adott </w:t>
+      </w:r>
+      <w:r>
+        <w:t>időközönként (1 perc) végig</w:t>
+      </w:r>
       <w:r>
         <w:t xml:space="preserve"> </w:t>
       </w:r>
-      <w:proofErr w:type="spellStart"/>
-      <w:r>
-        <w:t>form</w:t>
-      </w:r>
-      <w:proofErr w:type="spellEnd"/>
-    </w:p>
-    <w:p>
-      <w:pPr>
-        <w:spacing w:before="480" w:line="360" w:lineRule="auto"/>
-        <w:ind w:firstLine="567"/>
+      <w:r>
+        <w:t>nézi</w:t>
+      </w:r>
+      <w:r>
+        <w:t xml:space="preserve"> az összes Wikipedia oldalt, amire a felhasználók feliratkoztak,</w:t>
+      </w:r>
+      <w:r>
+        <w:t xml:space="preserve"> és megnézi, hogy szükséges e frissíteni</w:t>
+      </w:r>
+      <w:r>
+        <w:t xml:space="preserve"> </w:t>
+      </w:r>
+      <w:r>
+        <w:t xml:space="preserve">(lehet e még értesíteni a felhasználót, letelt e a frissítési gyakoriságnak megfelelő idő). Amennyiben frissíteni kell, indít egy új szálat, ami először megnézi, hogy van e új állapota az oldalnak, ha van, akkor pedig összehasonlítja </w:t>
+      </w:r>
+      <w:r>
+        <w:t>az új állapotot az előző állapottal (</w:t>
+      </w:r>
+      <w:proofErr w:type="spellStart"/>
+      <w:r>
+        <w:t>StringComparer</w:t>
+      </w:r>
+      <w:proofErr w:type="spellEnd"/>
+      <w:r>
+        <w:t xml:space="preserve">) és </w:t>
+      </w:r>
+      <w:r>
+        <w:t>adott esetben értesítést küld</w:t>
+      </w:r>
+      <w:r>
+        <w:t xml:space="preserve"> a felhasználónak az </w:t>
+      </w:r>
+      <w:proofErr w:type="spellStart"/>
+      <w:r>
+        <w:t>EmailSender</w:t>
+      </w:r>
+      <w:proofErr w:type="spellEnd"/>
+      <w:r>
+        <w:t xml:space="preserve"> osztály segítségével. </w:t>
+      </w:r>
+      <w:r>
+        <w:t xml:space="preserve">A ciklus végén bevár minden külön szálat a </w:t>
+      </w:r>
+      <w:proofErr w:type="spellStart"/>
+      <w:r>
+        <w:t>poller</w:t>
+      </w:r>
+      <w:proofErr w:type="spellEnd"/>
+      <w:r>
+        <w:t xml:space="preserve"> szál, és csak ezután indít új szálat, ha letelt az egy perc. </w:t>
+      </w:r>
+    </w:p>
+    <w:p>
+      <w:pPr>
+        <w:spacing w:after="360" w:line="360" w:lineRule="auto"/>
         <w:jc w:val="both"/>
       </w:pPr>
-      <w:r>
-        <w:t xml:space="preserve">Amennyiben valaki </w:t>
-      </w:r>
-      <w:proofErr w:type="spellStart"/>
-      <w:r>
-        <w:t>admin</w:t>
-      </w:r>
-      <w:proofErr w:type="spellEnd"/>
-      <w:r>
-        <w:t xml:space="preserve"> jogosultsággal lép be a 3. ábrán látható ablak fogadja. Itt a kiválasztott felhasználók limitjeit tudja változtatni. </w:t>
-      </w:r>
-    </w:p>
+      <w:bookmarkStart w:id="32" w:name="_GoBack"/>
+      <w:bookmarkEnd w:id="32"/>
+    </w:p>
+    <w:p>
+      <w:pPr>
+        <w:pStyle w:val="Cmsor1"/>
+      </w:pPr>
+      <w:bookmarkStart w:id="33" w:name="_Toc498866605"/>
+      <w:r>
+        <w:lastRenderedPageBreak/>
+        <w:t>Adat- és adatbázis terv</w:t>
+      </w:r>
+      <w:bookmarkEnd w:id="33"/>
+    </w:p>
+    <w:p/>
     <w:p>
       <w:pPr>
         <w:pStyle w:val="Cmsor2"/>
         <w:spacing w:after="360"/>
       </w:pPr>
-      <w:bookmarkStart w:id="24" w:name="_Toc498855716"/>
+      <w:bookmarkStart w:id="34" w:name="_Toc498866606"/>
       <w:r>
         <w:t>E-K diagram</w:t>
       </w:r>
-      <w:bookmarkEnd w:id="24"/>
+      <w:bookmarkEnd w:id="34"/>
     </w:p>
     <w:p>
       <w:r>
@@ -3901,7 +4507,7 @@
             <o:lock v:ext="edit" aspectratio="t"/>
           </v:shapetype>
           <v:shape id="_x0000_i1025" type="#_x0000_t75" style="width:375pt;height:278.25pt">
-            <v:imagedata r:id="rId13" o:title="ekdiagram"/>
+            <v:imagedata r:id="rId14" o:title="ekdiagram"/>
           </v:shape>
         </w:pict>
       </w:r>
@@ -3913,7 +4519,6 @@
         <w:jc w:val="both"/>
       </w:pPr>
       <w:r>
-        <w:lastRenderedPageBreak/>
         <w:t xml:space="preserve">Ennek megfelelően két táblát hoztunk létre az SQL adatbázisunkban: </w:t>
       </w:r>
       <w:proofErr w:type="spellStart"/>
@@ -3964,11 +4569,11 @@
       <w:pPr>
         <w:pStyle w:val="Cmsor2"/>
       </w:pPr>
-      <w:bookmarkStart w:id="25" w:name="_Toc498855717"/>
+      <w:bookmarkStart w:id="35" w:name="_Toc498866607"/>
       <w:r>
         <w:t>Osztálydiagram</w:t>
       </w:r>
-      <w:bookmarkEnd w:id="25"/>
+      <w:bookmarkEnd w:id="35"/>
     </w:p>
     <w:p/>
     <w:p>
@@ -3983,92 +4588,56 @@
           <w:noProof/>
           <w:lang w:eastAsia="hu-HU"/>
         </w:rPr>
+        <w:lastRenderedPageBreak/>
         <w:pict>
           <v:shape id="_x0000_i1026" type="#_x0000_t75" style="width:392.25pt;height:238.5pt">
-            <v:imagedata r:id="rId14" o:title="classDiagram"/>
+            <v:imagedata r:id="rId15" o:title="classDiagram"/>
           </v:shape>
         </w:pict>
       </w:r>
     </w:p>
     <w:p>
       <w:pPr>
+        <w:pStyle w:val="Cmsor1"/>
         <w:rPr>
           <w:noProof/>
           <w:lang w:eastAsia="hu-HU"/>
         </w:rPr>
       </w:pPr>
-    </w:p>
-    <w:p>
-      <w:pPr>
-        <w:spacing w:after="360" w:line="360" w:lineRule="auto"/>
-        <w:ind w:firstLine="426"/>
-        <w:jc w:val="both"/>
-      </w:pPr>
-      <w:r>
-        <w:t>Az alkalmazás indításakor egy szálat indítunk, így a program</w:t>
-      </w:r>
-      <w:r>
-        <w:t xml:space="preserve"> kezdetben két szálon fut. Az egyik szál a GUI-ért, a másik szálon a </w:t>
-      </w:r>
-      <w:proofErr w:type="spellStart"/>
-      <w:r>
-        <w:t>WikipediaPoller</w:t>
-      </w:r>
-      <w:proofErr w:type="spellEnd"/>
-      <w:r>
-        <w:t xml:space="preserve"> egy objektumának </w:t>
-      </w:r>
-      <w:proofErr w:type="spellStart"/>
-      <w:r>
-        <w:t>poll</w:t>
-      </w:r>
-      <w:proofErr w:type="spellEnd"/>
-      <w:r>
-        <w:t xml:space="preserve"> függvénye. Ez az objektum felelős azért, hogy adott időközönként (1 perc) </w:t>
-      </w:r>
-      <w:proofErr w:type="spellStart"/>
-      <w:r>
-        <w:t>végignézze</w:t>
-      </w:r>
-      <w:proofErr w:type="spellEnd"/>
-      <w:r>
-        <w:t xml:space="preserve"> az összes Wikipedia oldalt, amire a felhasználók feliratkoztak, összehasonlítsa az esetleges új állapotot az előző állapottal (</w:t>
-      </w:r>
-      <w:proofErr w:type="spellStart"/>
-      <w:r>
-        <w:t>StringComparer</w:t>
-      </w:r>
-      <w:proofErr w:type="spellEnd"/>
-      <w:r>
-        <w:t xml:space="preserve">) és adott esetben értesítést </w:t>
-      </w:r>
-      <w:proofErr w:type="spellStart"/>
-      <w:r>
-        <w:t>küljdön</w:t>
-      </w:r>
-      <w:proofErr w:type="spellEnd"/>
-      <w:r>
-        <w:t xml:space="preserve"> a felhasználónak az </w:t>
-      </w:r>
-      <w:proofErr w:type="spellStart"/>
-      <w:r>
-        <w:t>EmailSender</w:t>
-      </w:r>
-      <w:proofErr w:type="spellEnd"/>
-      <w:r>
-        <w:t xml:space="preserve"> osztály segítségével. </w:t>
-      </w:r>
+      <w:bookmarkStart w:id="36" w:name="_Toc498866608"/>
+      <w:r>
+        <w:rPr>
+          <w:noProof/>
+          <w:lang w:eastAsia="hu-HU"/>
+        </w:rPr>
+        <w:t>Gui-terv</w:t>
+      </w:r>
+      <w:bookmarkEnd w:id="36"/>
+    </w:p>
+    <w:p>
+      <w:pPr>
+        <w:rPr>
+          <w:lang w:eastAsia="hu-HU"/>
+        </w:rPr>
+      </w:pPr>
+    </w:p>
+    <w:p>
+      <w:pPr>
+        <w:rPr>
+          <w:lang w:eastAsia="hu-HU"/>
+        </w:rPr>
+      </w:pPr>
     </w:p>
     <w:p>
       <w:pPr>
         <w:pStyle w:val="Cmsor1"/>
         <w:spacing w:after="360"/>
       </w:pPr>
-      <w:bookmarkStart w:id="26" w:name="_Toc498855718"/>
+      <w:bookmarkStart w:id="37" w:name="_Toc498866609"/>
       <w:r>
         <w:t>Telepítési leírás</w:t>
       </w:r>
-      <w:bookmarkEnd w:id="26"/>
+      <w:bookmarkEnd w:id="37"/>
     </w:p>
     <w:p>
       <w:pPr>
@@ -4085,11 +4654,11 @@
         <w:pStyle w:val="Cmsor1"/>
         <w:spacing w:after="360"/>
       </w:pPr>
-      <w:bookmarkStart w:id="27" w:name="_Toc498855719"/>
+      <w:bookmarkStart w:id="38" w:name="_Toc498866610"/>
       <w:r>
         <w:t>A program készítése során használt eszközök</w:t>
       </w:r>
-      <w:bookmarkEnd w:id="27"/>
+      <w:bookmarkEnd w:id="38"/>
     </w:p>
     <w:p>
       <w:pPr>
@@ -4135,7 +4704,6 @@
         <w:spacing w:line="360" w:lineRule="auto"/>
       </w:pPr>
       <w:r>
-        <w:lastRenderedPageBreak/>
         <w:t>Microsoft SQL Server</w:t>
       </w:r>
     </w:p>
@@ -4240,11 +4808,12 @@
         <w:pStyle w:val="Cmsor1"/>
         <w:spacing w:after="360"/>
       </w:pPr>
-      <w:bookmarkStart w:id="28" w:name="_Toc498855720"/>
-      <w:r>
+      <w:bookmarkStart w:id="39" w:name="_Toc498866611"/>
+      <w:r>
+        <w:lastRenderedPageBreak/>
         <w:t>Összefoglalás</w:t>
       </w:r>
-      <w:bookmarkEnd w:id="28"/>
+      <w:bookmarkEnd w:id="39"/>
     </w:p>
     <w:p>
       <w:pPr>
@@ -4286,11 +4855,11 @@
         <w:pStyle w:val="Cmsor1"/>
         <w:spacing w:after="240"/>
       </w:pPr>
-      <w:bookmarkStart w:id="29" w:name="_Toc498855721"/>
+      <w:bookmarkStart w:id="40" w:name="_Toc498866612"/>
       <w:r>
         <w:t>Továbbfejlesztési lehetőségek</w:t>
       </w:r>
-      <w:bookmarkEnd w:id="29"/>
+      <w:bookmarkEnd w:id="40"/>
     </w:p>
     <w:p>
       <w:pPr>
@@ -4347,16 +4916,16 @@
       <w:pPr>
         <w:pStyle w:val="Cmsor1"/>
       </w:pPr>
-      <w:bookmarkStart w:id="30" w:name="_Toc498855722"/>
+      <w:bookmarkStart w:id="41" w:name="_Toc498866613"/>
       <w:r>
         <w:lastRenderedPageBreak/>
         <w:t>Hivatkozások</w:t>
       </w:r>
-      <w:bookmarkEnd w:id="30"/>
+      <w:bookmarkEnd w:id="41"/>
     </w:p>
     <w:p/>
     <w:p>
-      <w:bookmarkStart w:id="31" w:name="_Ref498855859"/>
+      <w:bookmarkStart w:id="42" w:name="_Ref498855859"/>
       <w:r>
         <w:t xml:space="preserve">[1] </w:t>
       </w:r>
@@ -4371,18 +4940,16 @@
       <w:r>
         <w:t>:</w:t>
       </w:r>
-      <w:bookmarkStart w:id="32" w:name="_GoBack"/>
-      <w:bookmarkEnd w:id="32"/>
       <w:r>
         <w:t xml:space="preserve"> </w:t>
       </w:r>
       <w:r>
         <w:t>https://msdn.microsoft.com/en-us/library/gg696172(v=vs.103).aspx</w:t>
       </w:r>
-      <w:bookmarkEnd w:id="31"/>
+      <w:bookmarkEnd w:id="42"/>
     </w:p>
     <w:sectPr>
-      <w:footerReference w:type="default" r:id="rId15"/>
+      <w:footerReference w:type="default" r:id="rId16"/>
       <w:pgSz w:w="11906" w:h="16838"/>
       <w:pgMar w:top="1440" w:right="1440" w:bottom="1440" w:left="1440" w:header="708" w:footer="708" w:gutter="0"/>
       <w:cols w:space="708"/>
@@ -4446,7 +5013,7 @@
           <w:rPr>
             <w:noProof/>
           </w:rPr>
-          <w:t>15</w:t>
+          <w:t>16</w:t>
         </w:r>
         <w:r>
           <w:fldChar w:fldCharType="end"/>
@@ -6416,7 +6983,7 @@
 </file>
 
 <file path=customXml/itemProps1.xml><?xml version="1.0" encoding="utf-8"?>
-<ds:datastoreItem xmlns:ds="http://schemas.openxmlformats.org/officeDocument/2006/customXml" ds:itemID="{7BA38A87-BC93-4595-A08A-9EE36E610C30}">
+<ds:datastoreItem xmlns:ds="http://schemas.openxmlformats.org/officeDocument/2006/customXml" ds:itemID="{39CAD6CE-20F6-4BEE-83CB-1ED3883FC4FB}">
   <ds:schemaRefs>
     <ds:schemaRef ds:uri="http://schemas.openxmlformats.org/officeDocument/2006/bibliography"/>
   </ds:schemaRefs>

</xml_diff>